<commit_message>
Sketch and document are synchronized with the latest working software
</commit_message>
<xml_diff>
--- a/Протокол обмена с поворотным столом по USB.docx
+++ b/Протокол обмена с поворотным столом по USB.docx
@@ -1,6 +1,6 @@
 
 <file path=word/document.xml><?xml version="1.0" encoding="utf-8"?>
-<w:document xmlns:wpc="http://schemas.microsoft.com/office/word/2010/wordprocessingCanvas" xmlns:cx="http://schemas.microsoft.com/office/drawing/2014/chartex" xmlns:cx1="http://schemas.microsoft.com/office/drawing/2015/9/8/chartex" xmlns:cx2="http://schemas.microsoft.com/office/drawing/2015/10/21/chartex" xmlns:cx3="http://schemas.microsoft.com/office/drawing/2016/5/9/chartex" xmlns:cx4="http://schemas.microsoft.com/office/drawing/2016/5/10/chartex" xmlns:cx5="http://schemas.microsoft.com/office/drawing/2016/5/11/chartex" xmlns:cx6="http://schemas.microsoft.com/office/drawing/2016/5/12/chartex" xmlns:cx7="http://schemas.microsoft.com/office/drawing/2016/5/13/chartex" xmlns:cx8="http://schemas.microsoft.com/office/drawing/2016/5/14/chartex" xmlns:mc="http://schemas.openxmlformats.org/markup-compatibility/2006" xmlns:aink="http://schemas.microsoft.com/office/drawing/2016/ink" xmlns:am3d="http://schemas.microsoft.com/office/drawing/2017/model3d" xmlns:o="urn:schemas-microsoft-com:office:office" xmlns:oel="http://schemas.microsoft.com/office/2019/extlst" xmlns:r="http://schemas.openxmlformats.org/officeDocument/2006/relationships" xmlns:m="http://schemas.openxmlformats.org/officeDocument/2006/math" xmlns:v="urn:schemas-microsoft-com:vml" xmlns:wp14="http://schemas.microsoft.com/office/word/2010/wordprocessingDrawing" xmlns:wp="http://schemas.openxmlformats.org/drawingml/2006/wordprocessingDrawing" xmlns:w10="urn:schemas-microsoft-com:office:word" xmlns:w="http://schemas.openxmlformats.org/wordprocessingml/2006/main" xmlns:w14="http://schemas.microsoft.com/office/word/2010/wordml" xmlns:w15="http://schemas.microsoft.com/office/word/2012/wordml" xmlns:w16cex="http://schemas.microsoft.com/office/word/2018/wordml/cex" xmlns:w16cid="http://schemas.microsoft.com/office/word/2016/wordml/cid" xmlns:w16="http://schemas.microsoft.com/office/word/2018/wordml" xmlns:w16sdtdh="http://schemas.microsoft.com/office/word/2020/wordml/sdtdatahash" xmlns:w16se="http://schemas.microsoft.com/office/word/2015/wordml/symex" xmlns:wpg="http://schemas.microsoft.com/office/word/2010/wordprocessingGroup" xmlns:wpi="http://schemas.microsoft.com/office/word/2010/wordprocessingInk" xmlns:wne="http://schemas.microsoft.com/office/word/2006/wordml" xmlns:wps="http://schemas.microsoft.com/office/word/2010/wordprocessingShape" mc:Ignorable="w14 w15 w16se w16cid w16 w16cex w16sdtdh wp14">
+<w:document xmlns:wpc="http://schemas.microsoft.com/office/word/2010/wordprocessingCanvas" xmlns:cx="http://schemas.microsoft.com/office/drawing/2014/chartex" xmlns:cx1="http://schemas.microsoft.com/office/drawing/2015/9/8/chartex" xmlns:cx2="http://schemas.microsoft.com/office/drawing/2015/10/21/chartex" xmlns:cx3="http://schemas.microsoft.com/office/drawing/2016/5/9/chartex" xmlns:cx4="http://schemas.microsoft.com/office/drawing/2016/5/10/chartex" xmlns:cx5="http://schemas.microsoft.com/office/drawing/2016/5/11/chartex" xmlns:cx6="http://schemas.microsoft.com/office/drawing/2016/5/12/chartex" xmlns:cx7="http://schemas.microsoft.com/office/drawing/2016/5/13/chartex" xmlns:cx8="http://schemas.microsoft.com/office/drawing/2016/5/14/chartex" xmlns:mc="http://schemas.openxmlformats.org/markup-compatibility/2006" xmlns:aink="http://schemas.microsoft.com/office/drawing/2016/ink" xmlns:am3d="http://schemas.microsoft.com/office/drawing/2017/model3d" xmlns:o="urn:schemas-microsoft-com:office:office" xmlns:oel="http://schemas.microsoft.com/office/2019/extlst" xmlns:r="http://schemas.openxmlformats.org/officeDocument/2006/relationships" xmlns:m="http://schemas.openxmlformats.org/officeDocument/2006/math" xmlns:v="urn:schemas-microsoft-com:vml" xmlns:wp14="http://schemas.microsoft.com/office/word/2010/wordprocessingDrawing" xmlns:wp="http://schemas.openxmlformats.org/drawingml/2006/wordprocessingDrawing" xmlns:w10="urn:schemas-microsoft-com:office:word" xmlns:w="http://schemas.openxmlformats.org/wordprocessingml/2006/main" xmlns:w14="http://schemas.microsoft.com/office/word/2010/wordml" xmlns:w15="http://schemas.microsoft.com/office/word/2012/wordml" xmlns:w16cex="http://schemas.microsoft.com/office/word/2018/wordml/cex" xmlns:w16cid="http://schemas.microsoft.com/office/word/2016/wordml/cid" xmlns:w16="http://schemas.microsoft.com/office/word/2018/wordml" xmlns:w16du="http://schemas.microsoft.com/office/word/2023/wordml/word16du" xmlns:w16sdtdh="http://schemas.microsoft.com/office/word/2020/wordml/sdtdatahash" xmlns:w16se="http://schemas.microsoft.com/office/word/2015/wordml/symex" xmlns:wpg="http://schemas.microsoft.com/office/word/2010/wordprocessingGroup" xmlns:wpi="http://schemas.microsoft.com/office/word/2010/wordprocessingInk" xmlns:wne="http://schemas.microsoft.com/office/word/2006/wordml" xmlns:wps="http://schemas.microsoft.com/office/word/2010/wordprocessingShape" mc:Ignorable="w14 w15 w16se w16cid w16 w16cex w16sdtdh w16du wp14">
   <w:body>
     <w:p>
       <w:pPr>
@@ -91,10 +91,17 @@
         <w:t>,</w:t>
       </w:r>
       <w:r>
-        <w:t>08</w:t>
-      </w:r>
-      <w:r>
-        <w:t xml:space="preserve"> градуса. Если в процессе перемещения стол перескакивает заданную точку, например, стол толкнули или принудительно передвинули, стол вернётся в</w:t>
+        <w:t>25</w:t>
+      </w:r>
+      <w:r>
+        <w:rPr>
+          <w:b/>
+          <w:bCs/>
+        </w:rPr>
+        <w:t>°</w:t>
+      </w:r>
+      <w:r>
+        <w:t>. Если в процессе перемещения стол перескакивает заданную точку, например, стол толкнули или принудительно передвинули, стол вернётся в</w:t>
       </w:r>
       <w:r>
         <w:t xml:space="preserve"> нужное положение</w:t>
@@ -690,6 +697,7 @@
                 <w:bCs/>
                 <w:lang w:val="en-US"/>
               </w:rPr>
+              <w:lastRenderedPageBreak/>
               <w:t>OK</w:t>
             </w:r>
           </w:p>
@@ -733,6 +741,7 @@
                 <w:bCs/>
                 <w:lang w:val="en-US"/>
               </w:rPr>
+              <w:lastRenderedPageBreak/>
               <w:t>SOFTSTOP</w:t>
             </w:r>
           </w:p>
@@ -788,6 +797,458 @@
     <w:p>
       <w:pPr>
         <w:pStyle w:val="1"/>
+      </w:pPr>
+      <w:r>
+        <w:t>Токены стола</w:t>
+      </w:r>
+    </w:p>
+    <w:tbl>
+      <w:tblPr>
+        <w:tblW w:w="9000" w:type="dxa"/>
+        <w:tblBorders>
+          <w:top w:val="single" w:sz="8" w:space="0" w:color="000000"/>
+          <w:left w:val="single" w:sz="8" w:space="0" w:color="000000"/>
+          <w:bottom w:val="single" w:sz="8" w:space="0" w:color="000000"/>
+          <w:right w:val="single" w:sz="8" w:space="0" w:color="000000"/>
+          <w:insideH w:val="single" w:sz="8" w:space="0" w:color="000000"/>
+          <w:insideV w:val="single" w:sz="8" w:space="0" w:color="000000"/>
+        </w:tblBorders>
+        <w:tblLayout w:type="fixed"/>
+        <w:tblLook w:val="0600" w:firstRow="0" w:lastRow="0" w:firstColumn="0" w:lastColumn="0" w:noHBand="1" w:noVBand="1"/>
+      </w:tblPr>
+      <w:tblGrid>
+        <w:gridCol w:w="1691"/>
+        <w:gridCol w:w="7309"/>
+      </w:tblGrid>
+      <w:tr>
+        <w:tc>
+          <w:tcPr>
+            <w:tcW w:w="1691" w:type="dxa"/>
+            <w:shd w:val="clear" w:color="auto" w:fill="auto"/>
+            <w:tcMar>
+              <w:top w:w="100" w:type="dxa"/>
+              <w:left w:w="100" w:type="dxa"/>
+              <w:bottom w:w="100" w:type="dxa"/>
+              <w:right w:w="100" w:type="dxa"/>
+            </w:tcMar>
+          </w:tcPr>
+          <w:p>
+            <w:pPr>
+              <w:rPr>
+                <w:b/>
+              </w:rPr>
+            </w:pPr>
+            <w:r>
+              <w:rPr>
+                <w:b/>
+              </w:rPr>
+              <w:t>OK</w:t>
+            </w:r>
+          </w:p>
+        </w:tc>
+        <w:tc>
+          <w:tcPr>
+            <w:tcW w:w="7309" w:type="dxa"/>
+            <w:shd w:val="clear" w:color="auto" w:fill="auto"/>
+            <w:tcMar>
+              <w:top w:w="100" w:type="dxa"/>
+              <w:left w:w="100" w:type="dxa"/>
+              <w:bottom w:w="100" w:type="dxa"/>
+              <w:right w:w="100" w:type="dxa"/>
+            </w:tcMar>
+          </w:tcPr>
+          <w:p>
+            <w:pPr>
+              <w:widowControl w:val="0"/>
+              <w:pBdr>
+                <w:top w:val="nil"/>
+                <w:left w:val="nil"/>
+                <w:bottom w:val="nil"/>
+                <w:right w:val="nil"/>
+                <w:between w:val="nil"/>
+              </w:pBdr>
+              <w:spacing w:line="240" w:lineRule="auto"/>
+            </w:pPr>
+            <w:r>
+              <w:t>Ответ на команду, означающий, что требуемая операция начала выполнение</w:t>
+            </w:r>
+          </w:p>
+        </w:tc>
+      </w:tr>
+      <w:tr>
+        <w:tc>
+          <w:tcPr>
+            <w:tcW w:w="1691" w:type="dxa"/>
+            <w:shd w:val="clear" w:color="auto" w:fill="auto"/>
+            <w:tcMar>
+              <w:top w:w="100" w:type="dxa"/>
+              <w:left w:w="100" w:type="dxa"/>
+              <w:bottom w:w="100" w:type="dxa"/>
+              <w:right w:w="100" w:type="dxa"/>
+            </w:tcMar>
+          </w:tcPr>
+          <w:p>
+            <w:pPr>
+              <w:rPr>
+                <w:b/>
+              </w:rPr>
+            </w:pPr>
+            <w:r>
+              <w:rPr>
+                <w:b/>
+              </w:rPr>
+              <w:t>ERR</w:t>
+            </w:r>
+          </w:p>
+        </w:tc>
+        <w:tc>
+          <w:tcPr>
+            <w:tcW w:w="7309" w:type="dxa"/>
+            <w:shd w:val="clear" w:color="auto" w:fill="auto"/>
+            <w:tcMar>
+              <w:top w:w="100" w:type="dxa"/>
+              <w:left w:w="100" w:type="dxa"/>
+              <w:bottom w:w="100" w:type="dxa"/>
+              <w:right w:w="100" w:type="dxa"/>
+            </w:tcMar>
+          </w:tcPr>
+          <w:p>
+            <w:pPr>
+              <w:widowControl w:val="0"/>
+              <w:spacing w:line="240" w:lineRule="auto"/>
+            </w:pPr>
+            <w:r>
+              <w:t>Ответ на команду, означающий, что команда неверна, либо требуемую операцию невозможно выполнить.</w:t>
+            </w:r>
+          </w:p>
+        </w:tc>
+      </w:tr>
+      <w:tr>
+        <w:tc>
+          <w:tcPr>
+            <w:tcW w:w="1691" w:type="dxa"/>
+            <w:shd w:val="clear" w:color="auto" w:fill="auto"/>
+            <w:tcMar>
+              <w:top w:w="100" w:type="dxa"/>
+              <w:left w:w="100" w:type="dxa"/>
+              <w:bottom w:w="100" w:type="dxa"/>
+              <w:right w:w="100" w:type="dxa"/>
+            </w:tcMar>
+          </w:tcPr>
+          <w:p>
+            <w:pPr>
+              <w:rPr>
+                <w:b/>
+              </w:rPr>
+            </w:pPr>
+            <w:r>
+              <w:rPr>
+                <w:b/>
+              </w:rPr>
+              <w:t>READY</w:t>
+            </w:r>
+          </w:p>
+        </w:tc>
+        <w:tc>
+          <w:tcPr>
+            <w:tcW w:w="7309" w:type="dxa"/>
+            <w:shd w:val="clear" w:color="auto" w:fill="auto"/>
+            <w:tcMar>
+              <w:top w:w="100" w:type="dxa"/>
+              <w:left w:w="100" w:type="dxa"/>
+              <w:bottom w:w="100" w:type="dxa"/>
+              <w:right w:w="100" w:type="dxa"/>
+            </w:tcMar>
+          </w:tcPr>
+          <w:p>
+            <w:pPr>
+              <w:widowControl w:val="0"/>
+              <w:spacing w:line="240" w:lineRule="auto"/>
+            </w:pPr>
+            <w:r>
+              <w:t>Ответ на команду STATUS. Означает, что стол свободен и находится в ожидании команды</w:t>
+            </w:r>
+          </w:p>
+        </w:tc>
+      </w:tr>
+      <w:tr>
+        <w:tc>
+          <w:tcPr>
+            <w:tcW w:w="1691" w:type="dxa"/>
+            <w:shd w:val="clear" w:color="auto" w:fill="auto"/>
+            <w:tcMar>
+              <w:top w:w="100" w:type="dxa"/>
+              <w:left w:w="100" w:type="dxa"/>
+              <w:bottom w:w="100" w:type="dxa"/>
+              <w:right w:w="100" w:type="dxa"/>
+            </w:tcMar>
+          </w:tcPr>
+          <w:p>
+            <w:pPr>
+              <w:rPr>
+                <w:b/>
+              </w:rPr>
+            </w:pPr>
+            <w:r>
+              <w:rPr>
+                <w:b/>
+              </w:rPr>
+              <w:t>BUSY</w:t>
+            </w:r>
+          </w:p>
+        </w:tc>
+        <w:tc>
+          <w:tcPr>
+            <w:tcW w:w="7309" w:type="dxa"/>
+            <w:shd w:val="clear" w:color="auto" w:fill="auto"/>
+            <w:tcMar>
+              <w:top w:w="100" w:type="dxa"/>
+              <w:left w:w="100" w:type="dxa"/>
+              <w:bottom w:w="100" w:type="dxa"/>
+              <w:right w:w="100" w:type="dxa"/>
+            </w:tcMar>
+          </w:tcPr>
+          <w:p>
+            <w:pPr>
+              <w:widowControl w:val="0"/>
+              <w:spacing w:line="240" w:lineRule="auto"/>
+            </w:pPr>
+            <w:r>
+              <w:t>Ответ на команду STATUS. Стол находится в процессе работы</w:t>
+            </w:r>
+          </w:p>
+        </w:tc>
+      </w:tr>
+      <w:tr>
+        <w:tc>
+          <w:tcPr>
+            <w:tcW w:w="1691" w:type="dxa"/>
+            <w:shd w:val="clear" w:color="auto" w:fill="auto"/>
+            <w:tcMar>
+              <w:top w:w="100" w:type="dxa"/>
+              <w:left w:w="100" w:type="dxa"/>
+              <w:bottom w:w="100" w:type="dxa"/>
+              <w:right w:w="100" w:type="dxa"/>
+            </w:tcMar>
+          </w:tcPr>
+          <w:p>
+            <w:pPr>
+              <w:rPr>
+                <w:b/>
+              </w:rPr>
+            </w:pPr>
+            <w:r>
+              <w:rPr>
+                <w:b/>
+              </w:rPr>
+              <w:t xml:space="preserve">POS </w:t>
+            </w:r>
+          </w:p>
+        </w:tc>
+        <w:tc>
+          <w:tcPr>
+            <w:tcW w:w="7309" w:type="dxa"/>
+            <w:shd w:val="clear" w:color="auto" w:fill="auto"/>
+            <w:tcMar>
+              <w:top w:w="100" w:type="dxa"/>
+              <w:left w:w="100" w:type="dxa"/>
+              <w:bottom w:w="100" w:type="dxa"/>
+              <w:right w:w="100" w:type="dxa"/>
+            </w:tcMar>
+          </w:tcPr>
+          <w:p>
+            <w:pPr>
+              <w:widowControl w:val="0"/>
+              <w:pBdr>
+                <w:top w:val="nil"/>
+                <w:left w:val="nil"/>
+                <w:bottom w:val="nil"/>
+                <w:right w:val="nil"/>
+                <w:between w:val="nil"/>
+              </w:pBdr>
+              <w:spacing w:line="240" w:lineRule="auto"/>
+            </w:pPr>
+            <w:r>
+              <w:t>Текущая позиция стола. После пробела следует угол в градусах</w:t>
+            </w:r>
+          </w:p>
+        </w:tc>
+      </w:tr>
+      <w:tr>
+        <w:tc>
+          <w:tcPr>
+            <w:tcW w:w="1691" w:type="dxa"/>
+            <w:shd w:val="clear" w:color="auto" w:fill="auto"/>
+            <w:tcMar>
+              <w:top w:w="100" w:type="dxa"/>
+              <w:left w:w="100" w:type="dxa"/>
+              <w:bottom w:w="100" w:type="dxa"/>
+              <w:right w:w="100" w:type="dxa"/>
+            </w:tcMar>
+          </w:tcPr>
+          <w:p>
+            <w:pPr>
+              <w:rPr>
+                <w:b/>
+                <w:lang w:val="en-US"/>
+              </w:rPr>
+            </w:pPr>
+            <w:r>
+              <w:rPr>
+                <w:b/>
+                <w:lang w:val="en-US"/>
+              </w:rPr>
+              <w:t>MOVERR</w:t>
+            </w:r>
+          </w:p>
+        </w:tc>
+        <w:tc>
+          <w:tcPr>
+            <w:tcW w:w="7309" w:type="dxa"/>
+            <w:shd w:val="clear" w:color="auto" w:fill="auto"/>
+            <w:tcMar>
+              <w:top w:w="100" w:type="dxa"/>
+              <w:left w:w="100" w:type="dxa"/>
+              <w:bottom w:w="100" w:type="dxa"/>
+              <w:right w:w="100" w:type="dxa"/>
+            </w:tcMar>
+          </w:tcPr>
+          <w:p>
+            <w:pPr>
+              <w:widowControl w:val="0"/>
+              <w:pBdr>
+                <w:top w:val="nil"/>
+                <w:left w:val="nil"/>
+                <w:bottom w:val="nil"/>
+                <w:right w:val="nil"/>
+                <w:between w:val="nil"/>
+              </w:pBdr>
+              <w:spacing w:line="240" w:lineRule="auto"/>
+            </w:pPr>
+            <w:r>
+              <w:t>Ошибка движения стола</w:t>
+            </w:r>
+          </w:p>
+        </w:tc>
+      </w:tr>
+      <w:tr>
+        <w:tc>
+          <w:tcPr>
+            <w:tcW w:w="1691" w:type="dxa"/>
+            <w:shd w:val="clear" w:color="auto" w:fill="auto"/>
+            <w:tcMar>
+              <w:top w:w="100" w:type="dxa"/>
+              <w:left w:w="100" w:type="dxa"/>
+              <w:bottom w:w="100" w:type="dxa"/>
+              <w:right w:w="100" w:type="dxa"/>
+            </w:tcMar>
+          </w:tcPr>
+          <w:p>
+            <w:pPr>
+              <w:rPr>
+                <w:b/>
+              </w:rPr>
+            </w:pPr>
+            <w:r>
+              <w:rPr>
+                <w:b/>
+              </w:rPr>
+              <w:t>END</w:t>
+            </w:r>
+          </w:p>
+        </w:tc>
+        <w:tc>
+          <w:tcPr>
+            <w:tcW w:w="7309" w:type="dxa"/>
+            <w:shd w:val="clear" w:color="auto" w:fill="auto"/>
+            <w:tcMar>
+              <w:top w:w="100" w:type="dxa"/>
+              <w:left w:w="100" w:type="dxa"/>
+              <w:bottom w:w="100" w:type="dxa"/>
+              <w:right w:w="100" w:type="dxa"/>
+            </w:tcMar>
+          </w:tcPr>
+          <w:p>
+            <w:pPr>
+              <w:widowControl w:val="0"/>
+              <w:pBdr>
+                <w:top w:val="nil"/>
+                <w:left w:val="nil"/>
+                <w:bottom w:val="nil"/>
+                <w:right w:val="nil"/>
+                <w:between w:val="nil"/>
+              </w:pBdr>
+              <w:spacing w:line="240" w:lineRule="auto"/>
+            </w:pPr>
+            <w:r>
+              <w:t>Признак окончания работы</w:t>
+            </w:r>
+          </w:p>
+        </w:tc>
+      </w:tr>
+      <w:tr>
+        <w:tc>
+          <w:tcPr>
+            <w:tcW w:w="1691" w:type="dxa"/>
+            <w:shd w:val="clear" w:color="auto" w:fill="auto"/>
+            <w:tcMar>
+              <w:top w:w="100" w:type="dxa"/>
+              <w:left w:w="100" w:type="dxa"/>
+              <w:bottom w:w="100" w:type="dxa"/>
+              <w:right w:w="100" w:type="dxa"/>
+            </w:tcMar>
+          </w:tcPr>
+          <w:p>
+            <w:pPr>
+              <w:rPr>
+                <w:b/>
+              </w:rPr>
+            </w:pPr>
+            <w:r>
+              <w:rPr>
+                <w:b/>
+              </w:rPr>
+              <w:t>UNKNOWN</w:t>
+            </w:r>
+          </w:p>
+        </w:tc>
+        <w:tc>
+          <w:tcPr>
+            <w:tcW w:w="7309" w:type="dxa"/>
+            <w:shd w:val="clear" w:color="auto" w:fill="auto"/>
+            <w:tcMar>
+              <w:top w:w="100" w:type="dxa"/>
+              <w:left w:w="100" w:type="dxa"/>
+              <w:bottom w:w="100" w:type="dxa"/>
+              <w:right w:w="100" w:type="dxa"/>
+            </w:tcMar>
+          </w:tcPr>
+          <w:p>
+            <w:pPr>
+              <w:widowControl w:val="0"/>
+              <w:pBdr>
+                <w:top w:val="nil"/>
+                <w:left w:val="nil"/>
+                <w:bottom w:val="nil"/>
+                <w:right w:val="nil"/>
+                <w:between w:val="nil"/>
+              </w:pBdr>
+              <w:spacing w:line="240" w:lineRule="auto"/>
+            </w:pPr>
+            <w:r>
+              <w:t>Входная команда неизвестна</w:t>
+            </w:r>
+          </w:p>
+        </w:tc>
+      </w:tr>
+    </w:tbl>
+    <w:p/>
+    <w:p>
+      <w:pPr>
+        <w:pStyle w:val="1"/>
+        <w:rPr>
+          <w:lang w:val="en-US"/>
+        </w:rPr>
       </w:pPr>
       <w:r>
         <w:t>Демо</w:t>
@@ -833,26 +1294,37 @@
         <w:t xml:space="preserve">C#: </w:t>
       </w:r>
       <w:hyperlink r:id="rId4" w:history="1">
+        <w:proofErr w:type="spellStart"/>
         <w:r>
           <w:rPr>
             <w:rStyle w:val="a6"/>
             <w:lang w:val="en-US"/>
           </w:rPr>
-          <w:t>andrey-val-rodin/RotatingTableSerialDemo: Demo for w</w:t>
+          <w:t>andrey-val-rodin</w:t>
         </w:r>
+        <w:proofErr w:type="spellEnd"/>
         <w:r>
           <w:rPr>
             <w:rStyle w:val="a6"/>
             <w:lang w:val="en-US"/>
           </w:rPr>
-          <w:t>o</w:t>
+          <w:t>/</w:t>
         </w:r>
+        <w:proofErr w:type="spellStart"/>
         <w:r>
           <w:rPr>
             <w:rStyle w:val="a6"/>
             <w:lang w:val="en-US"/>
           </w:rPr>
-          <w:t>rking with rotating table via USB (github.com)</w:t>
+          <w:t>RotatingTableSerialDemo</w:t>
+        </w:r>
+        <w:proofErr w:type="spellEnd"/>
+        <w:r>
+          <w:rPr>
+            <w:rStyle w:val="a6"/>
+            <w:lang w:val="en-US"/>
+          </w:rPr>
+          <w:t>: Demo for working with rotating table via USB (github.com)</w:t>
         </w:r>
       </w:hyperlink>
     </w:p>
@@ -867,7 +1339,7 @@
 </file>
 
 <file path=word/styles.xml><?xml version="1.0" encoding="utf-8"?>
-<w:styles xmlns:mc="http://schemas.openxmlformats.org/markup-compatibility/2006" xmlns:r="http://schemas.openxmlformats.org/officeDocument/2006/relationships" xmlns:w="http://schemas.openxmlformats.org/wordprocessingml/2006/main" xmlns:w14="http://schemas.microsoft.com/office/word/2010/wordml" xmlns:w15="http://schemas.microsoft.com/office/word/2012/wordml" xmlns:w16cex="http://schemas.microsoft.com/office/word/2018/wordml/cex" xmlns:w16cid="http://schemas.microsoft.com/office/word/2016/wordml/cid" xmlns:w16="http://schemas.microsoft.com/office/word/2018/wordml" xmlns:w16sdtdh="http://schemas.microsoft.com/office/word/2020/wordml/sdtdatahash" xmlns:w16se="http://schemas.microsoft.com/office/word/2015/wordml/symex" mc:Ignorable="w14 w15 w16se w16cid w16 w16cex w16sdtdh">
+<w:styles xmlns:mc="http://schemas.openxmlformats.org/markup-compatibility/2006" xmlns:r="http://schemas.openxmlformats.org/officeDocument/2006/relationships" xmlns:w="http://schemas.openxmlformats.org/wordprocessingml/2006/main" xmlns:w14="http://schemas.microsoft.com/office/word/2010/wordml" xmlns:w15="http://schemas.microsoft.com/office/word/2012/wordml" xmlns:w16cex="http://schemas.microsoft.com/office/word/2018/wordml/cex" xmlns:w16cid="http://schemas.microsoft.com/office/word/2016/wordml/cid" xmlns:w16="http://schemas.microsoft.com/office/word/2018/wordml" xmlns:w16du="http://schemas.microsoft.com/office/word/2023/wordml/word16du" xmlns:w16sdtdh="http://schemas.microsoft.com/office/word/2020/wordml/sdtdatahash" xmlns:w16se="http://schemas.microsoft.com/office/word/2015/wordml/symex" mc:Ignorable="w14 w15 w16se w16cid w16 w16cex w16sdtdh w16du">
   <w:docDefaults>
     <w:rPrDefault>
       <w:rPr>
@@ -1291,7 +1763,6 @@
   <w:style w:type="character" w:default="1" w:styleId="a0">
     <w:name w:val="Default Paragraph Font"/>
     <w:uiPriority w:val="1"/>
-    <w:semiHidden/>
     <w:unhideWhenUsed/>
   </w:style>
   <w:style w:type="table" w:default="1" w:styleId="a1">

</xml_diff>